<commit_message>
Writing an Article for March 31st 2025
</commit_message>
<xml_diff>
--- a/Articles/2025/1-Blender-Continued/2-Edit-Mode/1-The-Menus/1-The-Tools-Menu/6-NGons/Ngons.docx
+++ b/Articles/2025/1-Blender-Continued/2-Edit-Mode/1-The-Menus/1-The-Tools-Menu/6-NGons/Ngons.docx
@@ -12,6 +12,12 @@
     </w:p>
     <w:sdt>
       <w:sdtPr>
+        <w:rPr>
+          <w:rFonts w:asciiTheme="minorHAnsi" w:eastAsiaTheme="minorHAnsi" w:hAnsiTheme="minorHAnsi" w:cstheme="minorBidi"/>
+          <w:color w:val="auto"/>
+          <w:sz w:val="22"/>
+          <w:szCs w:val="22"/>
+        </w:rPr>
         <w:id w:val="1145621144"/>
         <w:docPartObj>
           <w:docPartGallery w:val="Table of Contents"/>
@@ -20,13 +26,9 @@
       </w:sdtPr>
       <w:sdtEndPr>
         <w:rPr>
-          <w:rFonts w:asciiTheme="minorHAnsi" w:eastAsiaTheme="minorHAnsi" w:hAnsiTheme="minorHAnsi" w:cstheme="minorBidi"/>
           <w:b/>
           <w:bCs/>
           <w:noProof/>
-          <w:color w:val="auto"/>
-          <w:sz w:val="22"/>
-          <w:szCs w:val="22"/>
         </w:rPr>
       </w:sdtEndPr>
       <w:sdtContent>
@@ -45,7 +47,10 @@
               <w:tab w:val="right" w:leader="dot" w:pos="9350"/>
             </w:tabs>
             <w:rPr>
+              <w:rFonts w:eastAsiaTheme="minorEastAsia"/>
               <w:noProof/>
+              <w:sz w:val="24"/>
+              <w:szCs w:val="24"/>
             </w:rPr>
           </w:pPr>
           <w:r>
@@ -57,7 +62,7 @@
           <w:r>
             <w:fldChar w:fldCharType="separate"/>
           </w:r>
-          <w:hyperlink w:anchor="_Toc187675590" w:history="1">
+          <w:hyperlink w:anchor="_Toc187745246" w:history="1">
             <w:r>
               <w:rPr>
                 <w:rStyle w:val="Hyperlink"/>
@@ -84,7 +89,7 @@
                 <w:noProof/>
                 <w:webHidden/>
               </w:rPr>
-              <w:instrText xml:space="preserve"> PAGEREF _Toc187675590 \h </w:instrText>
+              <w:instrText xml:space="preserve"> PAGEREF _Toc187745246 \h </w:instrText>
             </w:r>
             <w:r>
               <w:rPr>
@@ -122,16 +127,19 @@
               <w:tab w:val="right" w:leader="dot" w:pos="9350"/>
             </w:tabs>
             <w:rPr>
+              <w:rFonts w:eastAsiaTheme="minorEastAsia"/>
               <w:noProof/>
+              <w:sz w:val="24"/>
+              <w:szCs w:val="24"/>
             </w:rPr>
           </w:pPr>
-          <w:hyperlink w:anchor="_Toc187675591" w:history="1">
+          <w:hyperlink w:anchor="_Toc187745247" w:history="1">
             <w:r>
               <w:rPr>
                 <w:rStyle w:val="Hyperlink"/>
                 <w:noProof/>
               </w:rPr>
-              <w:t>The Knife Cut Tool</w:t>
+              <w:t>Blender Shapes can also come with Ngons</w:t>
             </w:r>
             <w:r>
               <w:rPr>
@@ -152,7 +160,7 @@
                 <w:noProof/>
                 <w:webHidden/>
               </w:rPr>
-              <w:instrText xml:space="preserve"> PAGEREF _Toc187675591 \h </w:instrText>
+              <w:instrText xml:space="preserve"> PAGEREF _Toc187745247 \h </w:instrText>
             </w:r>
             <w:r>
               <w:rPr>
@@ -190,16 +198,19 @@
               <w:tab w:val="right" w:leader="dot" w:pos="9350"/>
             </w:tabs>
             <w:rPr>
+              <w:rFonts w:eastAsiaTheme="minorEastAsia"/>
               <w:noProof/>
+              <w:sz w:val="24"/>
+              <w:szCs w:val="24"/>
             </w:rPr>
           </w:pPr>
-          <w:hyperlink w:anchor="_Toc187675592" w:history="1">
+          <w:hyperlink w:anchor="_Toc187745248" w:history="1">
             <w:r>
               <w:rPr>
                 <w:rStyle w:val="Hyperlink"/>
                 <w:noProof/>
               </w:rPr>
-              <w:t>How to Find Ngons</w:t>
+              <w:t>Creating Your Own Ngons</w:t>
             </w:r>
             <w:r>
               <w:rPr>
@@ -220,7 +231,7 @@
                 <w:noProof/>
                 <w:webHidden/>
               </w:rPr>
-              <w:instrText xml:space="preserve"> PAGEREF _Toc187675592 \h </w:instrText>
+              <w:instrText xml:space="preserve"> PAGEREF _Toc187745248 \h </w:instrText>
             </w:r>
             <w:r>
               <w:rPr>
@@ -240,7 +251,7 @@
                 <w:noProof/>
                 <w:webHidden/>
               </w:rPr>
-              <w:t>4</w:t>
+              <w:t>5</w:t>
             </w:r>
             <w:r>
               <w:rPr>
@@ -258,16 +269,19 @@
               <w:tab w:val="right" w:leader="dot" w:pos="9350"/>
             </w:tabs>
             <w:rPr>
+              <w:rFonts w:eastAsiaTheme="minorEastAsia"/>
               <w:noProof/>
+              <w:sz w:val="24"/>
+              <w:szCs w:val="24"/>
             </w:rPr>
           </w:pPr>
-          <w:hyperlink w:anchor="_Toc187675593" w:history="1">
+          <w:hyperlink w:anchor="_Toc187745249" w:history="1">
             <w:r>
               <w:rPr>
                 <w:rStyle w:val="Hyperlink"/>
                 <w:noProof/>
               </w:rPr>
-              <w:t>Turn Ngons to Quads</w:t>
+              <w:t>The Knife Cut Tool</w:t>
             </w:r>
             <w:r>
               <w:rPr>
@@ -288,7 +302,7 @@
                 <w:noProof/>
                 <w:webHidden/>
               </w:rPr>
-              <w:instrText xml:space="preserve"> PAGEREF _Toc187675593 \h </w:instrText>
+              <w:instrText xml:space="preserve"> PAGEREF _Toc187745249 \h </w:instrText>
             </w:r>
             <w:r>
               <w:rPr>
@@ -308,7 +322,7 @@
                 <w:noProof/>
                 <w:webHidden/>
               </w:rPr>
-              <w:t>7</w:t>
+              <w:t>5</w:t>
             </w:r>
             <w:r>
               <w:rPr>
@@ -326,16 +340,19 @@
               <w:tab w:val="right" w:leader="dot" w:pos="9350"/>
             </w:tabs>
             <w:rPr>
+              <w:rFonts w:eastAsiaTheme="minorEastAsia"/>
               <w:noProof/>
+              <w:sz w:val="24"/>
+              <w:szCs w:val="24"/>
             </w:rPr>
           </w:pPr>
-          <w:hyperlink w:anchor="_Toc187675594" w:history="1">
+          <w:hyperlink w:anchor="_Toc187745250" w:history="1">
             <w:r>
               <w:rPr>
                 <w:rStyle w:val="Hyperlink"/>
                 <w:noProof/>
               </w:rPr>
-              <w:t>Inverse Selection</w:t>
+              <w:t>How to Find Ngons</w:t>
             </w:r>
             <w:r>
               <w:rPr>
@@ -356,7 +373,7 @@
                 <w:noProof/>
                 <w:webHidden/>
               </w:rPr>
-              <w:instrText xml:space="preserve"> PAGEREF _Toc187675594 \h </w:instrText>
+              <w:instrText xml:space="preserve"> PAGEREF _Toc187745250 \h </w:instrText>
             </w:r>
             <w:r>
               <w:rPr>
@@ -376,7 +393,7 @@
                 <w:noProof/>
                 <w:webHidden/>
               </w:rPr>
-              <w:t>8</w:t>
+              <w:t>6</w:t>
             </w:r>
             <w:r>
               <w:rPr>
@@ -394,16 +411,19 @@
               <w:tab w:val="right" w:leader="dot" w:pos="9350"/>
             </w:tabs>
             <w:rPr>
+              <w:rFonts w:eastAsiaTheme="minorEastAsia"/>
               <w:noProof/>
+              <w:sz w:val="24"/>
+              <w:szCs w:val="24"/>
             </w:rPr>
           </w:pPr>
-          <w:hyperlink w:anchor="_Toc187675595" w:history="1">
+          <w:hyperlink w:anchor="_Toc187745251" w:history="1">
             <w:r>
               <w:rPr>
                 <w:rStyle w:val="Hyperlink"/>
                 <w:noProof/>
               </w:rPr>
-              <w:t>Cleanup</w:t>
+              <w:t>Turn Ngons to Quads</w:t>
             </w:r>
             <w:r>
               <w:rPr>
@@ -424,7 +444,7 @@
                 <w:noProof/>
                 <w:webHidden/>
               </w:rPr>
-              <w:instrText xml:space="preserve"> PAGEREF _Toc187675595 \h </w:instrText>
+              <w:instrText xml:space="preserve"> PAGEREF _Toc187745251 \h </w:instrText>
             </w:r>
             <w:r>
               <w:rPr>
@@ -444,7 +464,7 @@
                 <w:noProof/>
                 <w:webHidden/>
               </w:rPr>
-              <w:t>13</w:t>
+              <w:t>9</w:t>
             </w:r>
             <w:r>
               <w:rPr>
@@ -462,16 +482,19 @@
               <w:tab w:val="right" w:leader="dot" w:pos="9350"/>
             </w:tabs>
             <w:rPr>
+              <w:rFonts w:eastAsiaTheme="minorEastAsia"/>
               <w:noProof/>
+              <w:sz w:val="24"/>
+              <w:szCs w:val="24"/>
             </w:rPr>
           </w:pPr>
-          <w:hyperlink w:anchor="_Toc187675596" w:history="1">
+          <w:hyperlink w:anchor="_Toc187745252" w:history="1">
             <w:r>
               <w:rPr>
                 <w:rStyle w:val="Hyperlink"/>
                 <w:noProof/>
               </w:rPr>
-              <w:t>Changing a Triangle to a Quad</w:t>
+              <w:t>Inverse Selection</w:t>
             </w:r>
             <w:r>
               <w:rPr>
@@ -492,7 +515,7 @@
                 <w:noProof/>
                 <w:webHidden/>
               </w:rPr>
-              <w:instrText xml:space="preserve"> PAGEREF _Toc187675596 \h </w:instrText>
+              <w:instrText xml:space="preserve"> PAGEREF _Toc187745252 \h </w:instrText>
             </w:r>
             <w:r>
               <w:rPr>
@@ -512,7 +535,7 @@
                 <w:noProof/>
                 <w:webHidden/>
               </w:rPr>
-              <w:t>15</w:t>
+              <w:t>10</w:t>
             </w:r>
             <w:r>
               <w:rPr>
@@ -530,16 +553,19 @@
               <w:tab w:val="right" w:leader="dot" w:pos="9350"/>
             </w:tabs>
             <w:rPr>
+              <w:rFonts w:eastAsiaTheme="minorEastAsia"/>
               <w:noProof/>
+              <w:sz w:val="24"/>
+              <w:szCs w:val="24"/>
             </w:rPr>
           </w:pPr>
-          <w:hyperlink w:anchor="_Toc187675597" w:history="1">
+          <w:hyperlink w:anchor="_Toc187745253" w:history="1">
             <w:r>
               <w:rPr>
                 <w:rStyle w:val="Hyperlink"/>
                 <w:noProof/>
               </w:rPr>
-              <w:t>To Fill</w:t>
+              <w:t>Cleanup</w:t>
             </w:r>
             <w:r>
               <w:rPr>
@@ -560,7 +586,7 @@
                 <w:noProof/>
                 <w:webHidden/>
               </w:rPr>
-              <w:instrText xml:space="preserve"> PAGEREF _Toc187675597 \h </w:instrText>
+              <w:instrText xml:space="preserve"> PAGEREF _Toc187745253 \h </w:instrText>
             </w:r>
             <w:r>
               <w:rPr>
@@ -580,7 +606,291 @@
                 <w:noProof/>
                 <w:webHidden/>
               </w:rPr>
+              <w:t>15</w:t>
+            </w:r>
+            <w:r>
+              <w:rPr>
+                <w:noProof/>
+                <w:webHidden/>
+              </w:rPr>
+              <w:fldChar w:fldCharType="end"/>
+            </w:r>
+          </w:hyperlink>
+        </w:p>
+        <w:p>
+          <w:pPr>
+            <w:pStyle w:val="TOC1"/>
+            <w:tabs>
+              <w:tab w:val="right" w:leader="dot" w:pos="9350"/>
+            </w:tabs>
+            <w:rPr>
+              <w:rFonts w:eastAsiaTheme="minorEastAsia"/>
+              <w:noProof/>
+              <w:sz w:val="24"/>
+              <w:szCs w:val="24"/>
+            </w:rPr>
+          </w:pPr>
+          <w:hyperlink w:anchor="_Toc187745254" w:history="1">
+            <w:r>
+              <w:rPr>
+                <w:rStyle w:val="Hyperlink"/>
+                <w:noProof/>
+              </w:rPr>
+              <w:t>How To Create a Shape from a Single Vertex</w:t>
+            </w:r>
+            <w:r>
+              <w:rPr>
+                <w:noProof/>
+                <w:webHidden/>
+              </w:rPr>
+              <w:tab/>
+            </w:r>
+            <w:r>
+              <w:rPr>
+                <w:noProof/>
+                <w:webHidden/>
+              </w:rPr>
+              <w:fldChar w:fldCharType="begin"/>
+            </w:r>
+            <w:r>
+              <w:rPr>
+                <w:noProof/>
+                <w:webHidden/>
+              </w:rPr>
+              <w:instrText xml:space="preserve"> PAGEREF _Toc187745254 \h </w:instrText>
+            </w:r>
+            <w:r>
+              <w:rPr>
+                <w:noProof/>
+                <w:webHidden/>
+              </w:rPr>
+            </w:r>
+            <w:r>
+              <w:rPr>
+                <w:noProof/>
+                <w:webHidden/>
+              </w:rPr>
+              <w:fldChar w:fldCharType="separate"/>
+            </w:r>
+            <w:r>
+              <w:rPr>
+                <w:noProof/>
+                <w:webHidden/>
+              </w:rPr>
               <w:t>17</w:t>
+            </w:r>
+            <w:r>
+              <w:rPr>
+                <w:noProof/>
+                <w:webHidden/>
+              </w:rPr>
+              <w:fldChar w:fldCharType="end"/>
+            </w:r>
+          </w:hyperlink>
+        </w:p>
+        <w:p>
+          <w:pPr>
+            <w:pStyle w:val="TOC1"/>
+            <w:tabs>
+              <w:tab w:val="right" w:leader="dot" w:pos="9350"/>
+            </w:tabs>
+            <w:rPr>
+              <w:rFonts w:eastAsiaTheme="minorEastAsia"/>
+              <w:noProof/>
+              <w:sz w:val="24"/>
+              <w:szCs w:val="24"/>
+            </w:rPr>
+          </w:pPr>
+          <w:hyperlink w:anchor="_Toc187745255" w:history="1">
+            <w:r>
+              <w:rPr>
+                <w:rStyle w:val="Hyperlink"/>
+                <w:noProof/>
+              </w:rPr>
+              <w:t>To Fill a Shape that You Created</w:t>
+            </w:r>
+            <w:r>
+              <w:rPr>
+                <w:noProof/>
+                <w:webHidden/>
+              </w:rPr>
+              <w:tab/>
+            </w:r>
+            <w:r>
+              <w:rPr>
+                <w:noProof/>
+                <w:webHidden/>
+              </w:rPr>
+              <w:fldChar w:fldCharType="begin"/>
+            </w:r>
+            <w:r>
+              <w:rPr>
+                <w:noProof/>
+                <w:webHidden/>
+              </w:rPr>
+              <w:instrText xml:space="preserve"> PAGEREF _Toc187745255 \h </w:instrText>
+            </w:r>
+            <w:r>
+              <w:rPr>
+                <w:noProof/>
+                <w:webHidden/>
+              </w:rPr>
+            </w:r>
+            <w:r>
+              <w:rPr>
+                <w:noProof/>
+                <w:webHidden/>
+              </w:rPr>
+              <w:fldChar w:fldCharType="separate"/>
+            </w:r>
+            <w:r>
+              <w:rPr>
+                <w:noProof/>
+                <w:webHidden/>
+              </w:rPr>
+              <w:t>19</w:t>
+            </w:r>
+            <w:r>
+              <w:rPr>
+                <w:noProof/>
+                <w:webHidden/>
+              </w:rPr>
+              <w:fldChar w:fldCharType="end"/>
+            </w:r>
+          </w:hyperlink>
+        </w:p>
+        <w:p>
+          <w:pPr>
+            <w:pStyle w:val="TOC1"/>
+            <w:tabs>
+              <w:tab w:val="right" w:leader="dot" w:pos="9350"/>
+            </w:tabs>
+            <w:rPr>
+              <w:rFonts w:eastAsiaTheme="minorEastAsia"/>
+              <w:noProof/>
+              <w:sz w:val="24"/>
+              <w:szCs w:val="24"/>
+            </w:rPr>
+          </w:pPr>
+          <w:hyperlink w:anchor="_Toc187745256" w:history="1">
+            <w:r>
+              <w:rPr>
+                <w:rStyle w:val="Hyperlink"/>
+                <w:noProof/>
+              </w:rPr>
+              <w:t>Checking to See if your Object is Right- side Up</w:t>
+            </w:r>
+            <w:r>
+              <w:rPr>
+                <w:noProof/>
+                <w:webHidden/>
+              </w:rPr>
+              <w:tab/>
+            </w:r>
+            <w:r>
+              <w:rPr>
+                <w:noProof/>
+                <w:webHidden/>
+              </w:rPr>
+              <w:fldChar w:fldCharType="begin"/>
+            </w:r>
+            <w:r>
+              <w:rPr>
+                <w:noProof/>
+                <w:webHidden/>
+              </w:rPr>
+              <w:instrText xml:space="preserve"> PAGEREF _Toc187745256 \h </w:instrText>
+            </w:r>
+            <w:r>
+              <w:rPr>
+                <w:noProof/>
+                <w:webHidden/>
+              </w:rPr>
+            </w:r>
+            <w:r>
+              <w:rPr>
+                <w:noProof/>
+                <w:webHidden/>
+              </w:rPr>
+              <w:fldChar w:fldCharType="separate"/>
+            </w:r>
+            <w:r>
+              <w:rPr>
+                <w:noProof/>
+                <w:webHidden/>
+              </w:rPr>
+              <w:t>20</w:t>
+            </w:r>
+            <w:r>
+              <w:rPr>
+                <w:noProof/>
+                <w:webHidden/>
+              </w:rPr>
+              <w:fldChar w:fldCharType="end"/>
+            </w:r>
+          </w:hyperlink>
+        </w:p>
+        <w:p>
+          <w:pPr>
+            <w:pStyle w:val="TOC1"/>
+            <w:tabs>
+              <w:tab w:val="right" w:leader="dot" w:pos="9350"/>
+            </w:tabs>
+            <w:rPr>
+              <w:rFonts w:eastAsiaTheme="minorEastAsia"/>
+              <w:noProof/>
+              <w:sz w:val="24"/>
+              <w:szCs w:val="24"/>
+            </w:rPr>
+          </w:pPr>
+          <w:hyperlink w:anchor="_Toc187745257" w:history="1">
+            <w:r>
+              <w:rPr>
+                <w:rStyle w:val="Hyperlink"/>
+                <w:noProof/>
+              </w:rPr>
+              <w:t>Changing a Triangle to a Quad</w:t>
+            </w:r>
+            <w:r>
+              <w:rPr>
+                <w:noProof/>
+                <w:webHidden/>
+              </w:rPr>
+              <w:tab/>
+            </w:r>
+            <w:r>
+              <w:rPr>
+                <w:noProof/>
+                <w:webHidden/>
+              </w:rPr>
+              <w:fldChar w:fldCharType="begin"/>
+            </w:r>
+            <w:r>
+              <w:rPr>
+                <w:noProof/>
+                <w:webHidden/>
+              </w:rPr>
+              <w:instrText xml:space="preserve"> PAGEREF _Toc187745257 \h </w:instrText>
+            </w:r>
+            <w:r>
+              <w:rPr>
+                <w:noProof/>
+                <w:webHidden/>
+              </w:rPr>
+            </w:r>
+            <w:r>
+              <w:rPr>
+                <w:noProof/>
+                <w:webHidden/>
+              </w:rPr>
+              <w:fldChar w:fldCharType="separate"/>
+            </w:r>
+            <w:r>
+              <w:rPr>
+                <w:noProof/>
+                <w:webHidden/>
+              </w:rPr>
+              <w:t>21</w:t>
             </w:r>
             <w:r>
               <w:rPr>
@@ -603,12 +913,66 @@
         </w:p>
       </w:sdtContent>
     </w:sdt>
-    <w:p/>
+    <w:p>
+      <w:r>
+        <w:rPr>
+          <w:noProof/>
+        </w:rPr>
+        <w:drawing>
+          <wp:inline distT="0" distB="0" distL="0" distR="0" wp14:anchorId="69396F48" wp14:editId="3E638B8A">
+            <wp:extent cx="2571750" cy="2295525"/>
+            <wp:effectExtent l="0" t="0" r="0" b="9525"/>
+            <wp:docPr id="681625938" name="Picture 2"/>
+            <wp:cNvGraphicFramePr>
+              <a:graphicFrameLocks xmlns:a="http://schemas.openxmlformats.org/drawingml/2006/main" noChangeAspect="1"/>
+            </wp:cNvGraphicFramePr>
+            <a:graphic xmlns:a="http://schemas.openxmlformats.org/drawingml/2006/main">
+              <a:graphicData uri="http://schemas.openxmlformats.org/drawingml/2006/picture">
+                <pic:pic xmlns:pic="http://schemas.openxmlformats.org/drawingml/2006/picture">
+                  <pic:nvPicPr>
+                    <pic:cNvPr id="0" name="Picture 1"/>
+                    <pic:cNvPicPr>
+                      <a:picLocks noChangeAspect="1" noChangeArrowheads="1"/>
+                    </pic:cNvPicPr>
+                  </pic:nvPicPr>
+                  <pic:blipFill>
+                    <a:blip r:embed="rId8">
+                      <a:extLst>
+                        <a:ext uri="{28A0092B-C50C-407E-A947-70E740481C1C}">
+                          <a14:useLocalDpi xmlns:a14="http://schemas.microsoft.com/office/drawing/2010/main" val="0"/>
+                        </a:ext>
+                      </a:extLst>
+                    </a:blip>
+                    <a:srcRect/>
+                    <a:stretch>
+                      <a:fillRect/>
+                    </a:stretch>
+                  </pic:blipFill>
+                  <pic:spPr bwMode="auto">
+                    <a:xfrm>
+                      <a:off x="0" y="0"/>
+                      <a:ext cx="2571750" cy="2295525"/>
+                    </a:xfrm>
+                    <a:prstGeom prst="rect">
+                      <a:avLst/>
+                    </a:prstGeom>
+                    <a:noFill/>
+                    <a:ln>
+                      <a:noFill/>
+                    </a:ln>
+                  </pic:spPr>
+                </pic:pic>
+              </a:graphicData>
+            </a:graphic>
+          </wp:inline>
+        </w:drawing>
+      </w:r>
+    </w:p>
     <w:p>
       <w:pPr>
         <w:pStyle w:val="Heading1"/>
       </w:pPr>
-      <w:bookmarkStart w:id="0" w:name="_Toc187675590"/>
+      <w:bookmarkStart w:id="0" w:name="_Toc187745246"/>
       <w:r>
         <w:t>What are Ngons?</w:t>
       </w:r>
@@ -622,7 +986,28 @@
         <w:t>,</w:t>
       </w:r>
       <w:r>
-        <w:t xml:space="preserve"> you will find that its face has exactly 4 edges.</w:t>
+        <w:t xml:space="preserve"> you will find that </w:t>
+      </w:r>
+      <w:r>
+        <w:t>every one of its faces,</w:t>
+      </w:r>
+      <w:r>
+        <w:t xml:space="preserve"> ha</w:t>
+      </w:r>
+      <w:r>
+        <w:t>ve</w:t>
+      </w:r>
+      <w:r>
+        <w:t xml:space="preserve"> exactly 4 </w:t>
+      </w:r>
+      <w:r>
+        <w:t>sides to it</w:t>
+      </w:r>
+      <w:r>
+        <w:t>.</w:t>
+      </w:r>
+      <w:r>
+        <w:t xml:space="preserve"> A cube, in this form, is NOT an Ngon.</w:t>
       </w:r>
     </w:p>
     <w:p>
@@ -736,6 +1121,7 @@
         <w:rPr>
           <w:noProof/>
         </w:rPr>
+        <w:lastRenderedPageBreak/>
         <w:drawing>
           <wp:inline distT="0" distB="0" distL="0" distR="0" wp14:anchorId="7C084BFE" wp14:editId="44080FB7">
             <wp:extent cx="2124074" cy="2164810"/>
@@ -752,7 +1138,7 @@
                     <pic:cNvPicPr/>
                   </pic:nvPicPr>
                   <pic:blipFill>
-                    <a:blip r:embed="rId8"/>
+                    <a:blip r:embed="rId9"/>
                     <a:stretch>
                       <a:fillRect/>
                     </a:stretch>
@@ -775,7 +1161,19 @@
     </w:p>
     <w:p>
       <w:r>
-        <w:t>If you split up a face like this, using something like the knife tool, you no longer have 4 edges. Now you have 2 triangles, and triangles have 3 sides. Once you have turned a face into a 3 sides surface, you can have unintended consequences.</w:t>
+        <w:t>If you split up a face like this, using something like the knife tool, you no longer have 4 edges. Now you have 2 triangles, and triangles have 3 sides. Once you have turned a face into a 3 side</w:t>
+      </w:r>
+      <w:r>
+        <w:t>d</w:t>
+      </w:r>
+      <w:r>
+        <w:t xml:space="preserve"> surface, you can </w:t>
+      </w:r>
+      <w:r>
+        <w:t>run into some</w:t>
+      </w:r>
+      <w:r>
+        <w:t xml:space="preserve"> unintended consequences.</w:t>
       </w:r>
     </w:p>
     <w:p>
@@ -783,7 +1181,6 @@
         <w:rPr>
           <w:noProof/>
         </w:rPr>
-        <w:lastRenderedPageBreak/>
         <w:drawing>
           <wp:inline distT="0" distB="0" distL="0" distR="0" wp14:anchorId="7033A0FA" wp14:editId="07B3935B">
             <wp:extent cx="2676899" cy="2400635"/>
@@ -800,7 +1197,7 @@
                     <pic:cNvPicPr/>
                   </pic:nvPicPr>
                   <pic:blipFill>
-                    <a:blip r:embed="rId9"/>
+                    <a:blip r:embed="rId10"/>
                     <a:stretch>
                       <a:fillRect/>
                     </a:stretch>
@@ -824,7 +1221,49 @@
     <w:p/>
     <w:p>
       <w:r>
-        <w:t>Now if you right click and select to subdivide this box, this is what happens. Blender attempts to do what it can with this side, but it isn’t quite right.</w:t>
+        <w:t xml:space="preserve">Now if you </w:t>
+      </w:r>
+      <w:r>
+        <w:rPr>
+          <w:rStyle w:val="BlueBoldenChar"/>
+          <w:rFonts w:eastAsiaTheme="minorHAnsi"/>
+        </w:rPr>
+        <w:t>right click</w:t>
+      </w:r>
+      <w:r>
+        <w:t xml:space="preserve">, to get to a </w:t>
+      </w:r>
+      <w:r>
+        <w:rPr>
+          <w:rStyle w:val="BlueBoldenChar"/>
+          <w:rFonts w:eastAsiaTheme="minorHAnsi"/>
+        </w:rPr>
+        <w:t>context menu</w:t>
+      </w:r>
+      <w:r>
+        <w:t>,</w:t>
+      </w:r>
+      <w:r>
+        <w:t xml:space="preserve"> and </w:t>
+      </w:r>
+      <w:r>
+        <w:t xml:space="preserve">then </w:t>
+      </w:r>
+      <w:r>
+        <w:t xml:space="preserve">select to </w:t>
+      </w:r>
+      <w:r>
+        <w:rPr>
+          <w:rStyle w:val="BlueBoldenChar"/>
+          <w:rFonts w:eastAsiaTheme="minorHAnsi"/>
+        </w:rPr>
+        <w:t>subdivide</w:t>
+      </w:r>
+      <w:r>
+        <w:t xml:space="preserve"> this box, this is what happens. Blender attempts to do what it can with this side, but it isn’t quite right.</w:t>
+      </w:r>
+      <w:r>
+        <w:t xml:space="preserve"> It turns everything on this one face into triangles.</w:t>
       </w:r>
     </w:p>
     <w:p>
@@ -832,6 +1271,7 @@
         <w:rPr>
           <w:noProof/>
         </w:rPr>
+        <w:lastRenderedPageBreak/>
         <w:drawing>
           <wp:inline distT="0" distB="0" distL="0" distR="0" wp14:anchorId="532E7821" wp14:editId="02B538DB">
             <wp:extent cx="3543935" cy="3145243"/>
@@ -848,7 +1288,7 @@
                     <pic:cNvPicPr/>
                   </pic:nvPicPr>
                   <pic:blipFill>
-                    <a:blip r:embed="rId10"/>
+                    <a:blip r:embed="rId11"/>
                     <a:stretch>
                       <a:fillRect/>
                     </a:stretch>
@@ -871,7 +1311,20 @@
     </w:p>
     <w:p>
       <w:r>
-        <w:t>Now if you try and use the Loop cut tool, you will find that Blender will skip this Ngon side all together.</w:t>
+        <w:t>And if you reach for your tool box and pull out the</w:t>
+      </w:r>
+      <w:r>
+        <w:t xml:space="preserve"> </w:t>
+      </w:r>
+      <w:r>
+        <w:rPr>
+          <w:rStyle w:val="BlueBoldenChar"/>
+          <w:rFonts w:eastAsiaTheme="minorHAnsi"/>
+        </w:rPr>
+        <w:t>Loop cut tool</w:t>
+      </w:r>
+      <w:r>
+        <w:t>, you will find that Blender will skip this Ngon side all together.</w:t>
       </w:r>
     </w:p>
     <w:p>
@@ -879,7 +1332,6 @@
         <w:rPr>
           <w:noProof/>
         </w:rPr>
-        <w:lastRenderedPageBreak/>
         <w:drawing>
           <wp:inline distT="0" distB="0" distL="0" distR="0" wp14:anchorId="262371EE" wp14:editId="45DEC3C7">
             <wp:extent cx="3790950" cy="3269260"/>
@@ -896,7 +1348,7 @@
                     <pic:cNvPicPr/>
                   </pic:nvPicPr>
                   <pic:blipFill>
-                    <a:blip r:embed="rId11"/>
+                    <a:blip r:embed="rId12"/>
                     <a:stretch>
                       <a:fillRect/>
                     </a:stretch>
@@ -917,20 +1369,42 @@
         </w:drawing>
       </w:r>
     </w:p>
+    <w:p/>
+    <w:p>
+      <w:pPr>
+        <w:pStyle w:val="Heading1"/>
+      </w:pPr>
+      <w:bookmarkStart w:id="1" w:name="_Toc187745247"/>
+      <w:r>
+        <w:lastRenderedPageBreak/>
+        <w:t>Blender Shapes can also come with Ngons</w:t>
+      </w:r>
+      <w:bookmarkEnd w:id="1"/>
+    </w:p>
     <w:p>
       <w:r>
         <w:t xml:space="preserve">Blender will also throw Ngons at you on some of its default object. Take for example either a cylinder, or a cone. You will find that the </w:t>
       </w:r>
       <w:r>
-        <w:t xml:space="preserve">end of the cylinder is </w:t>
-      </w:r>
-      <w:proofErr w:type="gramStart"/>
-      <w:r>
-        <w:t>an</w:t>
-      </w:r>
-      <w:proofErr w:type="gramEnd"/>
-      <w:r>
-        <w:t xml:space="preserve"> Ngon, and the entire Cone object is an Ngon because even the sides of the cones is made up of 3 sided triangles.</w:t>
+        <w:t xml:space="preserve">end of the cylinder is a Ngon, and the entire Cone object is </w:t>
+      </w:r>
+      <w:r>
+        <w:t>nothing but an</w:t>
+      </w:r>
+      <w:r>
+        <w:t xml:space="preserve"> Ngon</w:t>
+      </w:r>
+      <w:r>
+        <w:t>.</w:t>
+      </w:r>
+      <w:r>
+        <w:t xml:space="preserve"> </w:t>
+      </w:r>
+      <w:r>
+        <w:t>Even</w:t>
+      </w:r>
+      <w:r>
+        <w:t xml:space="preserve"> the sides of the cone is made up of 3 sided triangles.</w:t>
       </w:r>
     </w:p>
     <w:p/>
@@ -955,7 +1429,7 @@
                     <pic:cNvPicPr/>
                   </pic:nvPicPr>
                   <pic:blipFill>
-                    <a:blip r:embed="rId12"/>
+                    <a:blip r:embed="rId13"/>
                     <a:stretch>
                       <a:fillRect/>
                     </a:stretch>
@@ -978,46 +1452,76 @@
     </w:p>
     <w:p>
       <w:r>
+        <w:t>And if you try to Loop cut an object and expect to have th</w:t>
+      </w:r>
+      <w:r>
+        <w:t xml:space="preserve">ese Ngons, </w:t>
+      </w:r>
+      <w:r>
+        <w:t>act right with a loop cut</w:t>
+      </w:r>
+      <w:r>
+        <w:t>,</w:t>
+      </w:r>
+      <w:r>
+        <w:t xml:space="preserve"> you will be s</w:t>
+      </w:r>
+      <w:r>
+        <w:t>orely</w:t>
+      </w:r>
+      <w:r>
+        <w:t xml:space="preserve"> disappointed. </w:t>
+      </w:r>
+    </w:p>
+    <w:p>
+      <w:r>
+        <w:t>You will see again</w:t>
+      </w:r>
+      <w:r>
+        <w:t>, that</w:t>
+      </w:r>
+      <w:r>
+        <w:t xml:space="preserve"> </w:t>
+      </w:r>
+      <w:r>
+        <w:t>Blender</w:t>
+      </w:r>
+      <w:r>
+        <w:t xml:space="preserve"> will </w:t>
+      </w:r>
+      <w:r>
+        <w:t>attempt</w:t>
+      </w:r>
+      <w:r>
+        <w:t xml:space="preserve"> to make a cut, but the loop cut will not encircle the entire object, like it should.</w:t>
+      </w:r>
+      <w:r>
+        <w:t xml:space="preserve"> And just look at the zig-zag loop cut </w:t>
+      </w:r>
+      <w:r>
+        <w:t xml:space="preserve">that will appear when you </w:t>
+      </w:r>
+      <w:r>
+        <w:t xml:space="preserve">attempt </w:t>
+      </w:r>
+      <w:r>
+        <w:t xml:space="preserve">to use this tool </w:t>
+      </w:r>
+      <w:r>
+        <w:t>on the side of a cone.</w:t>
+      </w:r>
+    </w:p>
+    <w:p>
+      <w:r>
+        <w:rPr>
+          <w:noProof/>
+        </w:rPr>
         <w:lastRenderedPageBreak/>
-        <w:t>And if you try to Loop cut an object and expect to have th</w:t>
-      </w:r>
-      <w:r>
-        <w:t xml:space="preserve">ese Ngons, </w:t>
-      </w:r>
-      <w:r>
-        <w:t>be included in these loop cuts</w:t>
-      </w:r>
-      <w:r>
-        <w:t>,</w:t>
-      </w:r>
-      <w:r>
-        <w:t xml:space="preserve"> you will be s</w:t>
-      </w:r>
-      <w:r>
-        <w:t>orely</w:t>
-      </w:r>
-      <w:r>
-        <w:t xml:space="preserve"> disappointed. </w:t>
-      </w:r>
-    </w:p>
-    <w:p>
-      <w:r>
-        <w:t>You will see again it will try to make a cut, but the loop cut will not encircle the entire object, like it should.</w:t>
-      </w:r>
-      <w:r>
-        <w:t xml:space="preserve"> And just look at the zig-zag loop cut attempt on the side of a cone.</w:t>
-      </w:r>
-    </w:p>
-    <w:p>
-      <w:r>
-        <w:rPr>
-          <w:noProof/>
-        </w:rPr>
         <w:drawing>
-          <wp:inline distT="0" distB="0" distL="0" distR="0" wp14:anchorId="5630CEEC" wp14:editId="23501808">
-            <wp:extent cx="5943600" cy="2436495"/>
-            <wp:effectExtent l="0" t="0" r="0" b="1905"/>
-            <wp:docPr id="576873778" name="Picture 1"/>
+          <wp:inline distT="0" distB="0" distL="0" distR="0" wp14:anchorId="46FF42A9" wp14:editId="58854296">
+            <wp:extent cx="5943600" cy="2396490"/>
+            <wp:effectExtent l="0" t="0" r="0" b="3810"/>
+            <wp:docPr id="680799384" name="Picture 1"/>
             <wp:cNvGraphicFramePr>
               <a:graphicFrameLocks xmlns:a="http://schemas.openxmlformats.org/drawingml/2006/main" noChangeAspect="1"/>
             </wp:cNvGraphicFramePr>
@@ -1025,11 +1529,11 @@
               <a:graphicData uri="http://schemas.openxmlformats.org/drawingml/2006/picture">
                 <pic:pic xmlns:pic="http://schemas.openxmlformats.org/drawingml/2006/picture">
                   <pic:nvPicPr>
-                    <pic:cNvPr id="576873778" name=""/>
+                    <pic:cNvPr id="680799384" name=""/>
                     <pic:cNvPicPr/>
                   </pic:nvPicPr>
                   <pic:blipFill>
-                    <a:blip r:embed="rId13"/>
+                    <a:blip r:embed="rId14"/>
                     <a:stretch>
                       <a:fillRect/>
                     </a:stretch>
@@ -1037,7 +1541,7 @@
                   <pic:spPr>
                     <a:xfrm>
                       <a:off x="0" y="0"/>
-                      <a:ext cx="5943600" cy="2436495"/>
+                      <a:ext cx="5943600" cy="2396490"/>
                     </a:xfrm>
                     <a:prstGeom prst="rect">
                       <a:avLst/>
@@ -1054,18 +1558,108 @@
       <w:pPr>
         <w:pStyle w:val="Heading1"/>
       </w:pPr>
-      <w:bookmarkStart w:id="1" w:name="_Toc187675591"/>
+      <w:bookmarkStart w:id="2" w:name="_Toc187745248"/>
+      <w:r>
+        <w:t>Creating Your Own Ngons</w:t>
+      </w:r>
+      <w:bookmarkEnd w:id="2"/>
+    </w:p>
+    <w:p>
+      <w:r>
+        <w:t xml:space="preserve">If you draw your own shapes from a single vertex, you can also create your own Ngons. At the end of this tutorial, I go more in depth about </w:t>
+      </w:r>
+      <w:bookmarkStart w:id="3" w:name="_Hlk187741979"/>
+      <w:r>
+        <w:fldChar w:fldCharType="begin"/>
+      </w:r>
+      <w:r>
+        <w:instrText>HYPERLINK  \l "_Changing_a_Triangle"</w:instrText>
+      </w:r>
+      <w:r>
+        <w:fldChar w:fldCharType="separate"/>
+      </w:r>
+      <w:r>
+        <w:rPr>
+          <w:rStyle w:val="Hyperlink"/>
+        </w:rPr>
+        <w:t>how to create a shape from a single vertex</w:t>
+      </w:r>
+      <w:r>
+        <w:fldChar w:fldCharType="end"/>
+      </w:r>
+      <w:r>
+        <w:t>.</w:t>
+      </w:r>
+      <w:bookmarkEnd w:id="3"/>
+    </w:p>
+    <w:p>
+      <w:r>
+        <w:rPr>
+          <w:noProof/>
+        </w:rPr>
+        <w:drawing>
+          <wp:inline distT="0" distB="0" distL="0" distR="0" wp14:anchorId="1FE4DE2A" wp14:editId="2A2BC148">
+            <wp:extent cx="5296639" cy="1571844"/>
+            <wp:effectExtent l="0" t="0" r="0" b="9525"/>
+            <wp:docPr id="1495666440" name="Picture 1"/>
+            <wp:cNvGraphicFramePr>
+              <a:graphicFrameLocks xmlns:a="http://schemas.openxmlformats.org/drawingml/2006/main" noChangeAspect="1"/>
+            </wp:cNvGraphicFramePr>
+            <a:graphic xmlns:a="http://schemas.openxmlformats.org/drawingml/2006/main">
+              <a:graphicData uri="http://schemas.openxmlformats.org/drawingml/2006/picture">
+                <pic:pic xmlns:pic="http://schemas.openxmlformats.org/drawingml/2006/picture">
+                  <pic:nvPicPr>
+                    <pic:cNvPr id="1495666440" name=""/>
+                    <pic:cNvPicPr/>
+                  </pic:nvPicPr>
+                  <pic:blipFill>
+                    <a:blip r:embed="rId15"/>
+                    <a:stretch>
+                      <a:fillRect/>
+                    </a:stretch>
+                  </pic:blipFill>
+                  <pic:spPr>
+                    <a:xfrm>
+                      <a:off x="0" y="0"/>
+                      <a:ext cx="5296639" cy="1571844"/>
+                    </a:xfrm>
+                    <a:prstGeom prst="rect">
+                      <a:avLst/>
+                    </a:prstGeom>
+                  </pic:spPr>
+                </pic:pic>
+              </a:graphicData>
+            </a:graphic>
+          </wp:inline>
+        </w:drawing>
+      </w:r>
+    </w:p>
+    <w:p/>
+    <w:p>
+      <w:pPr>
+        <w:pStyle w:val="Heading1"/>
+      </w:pPr>
+      <w:bookmarkStart w:id="4" w:name="_Toc187745249"/>
       <w:r>
         <w:t>The Knife Cut Tool</w:t>
       </w:r>
-      <w:bookmarkEnd w:id="1"/>
-    </w:p>
-    <w:p>
-      <w:r>
-        <w:t>With the knife tool, we can make customary cuts, and these cuts will go through</w:t>
-      </w:r>
-      <w:r>
-        <w:t xml:space="preserve"> a Ngon, as well as any 4- sided surface. The only thing is with a circle, we have only created more of these Ngons.</w:t>
+      <w:bookmarkEnd w:id="4"/>
+    </w:p>
+    <w:p>
+      <w:r>
+        <w:t>With the knife tool, we can make custom</w:t>
+      </w:r>
+      <w:r>
+        <w:t xml:space="preserve">ized </w:t>
+      </w:r>
+      <w:r>
+        <w:t>cuts, and these cuts will go through</w:t>
+      </w:r>
+      <w:r>
+        <w:t xml:space="preserve"> a Ngon, as well as any 4- sided surface. The only thing is </w:t>
+      </w:r>
+      <w:r>
+        <w:t>that when we start to slice and dice, we can easily just create more Ngons and chaos, unless you plan these cuts out very carefully.</w:t>
       </w:r>
     </w:p>
     <w:p>
@@ -1073,6 +1667,7 @@
         <w:rPr>
           <w:noProof/>
         </w:rPr>
+        <w:lastRenderedPageBreak/>
         <w:drawing>
           <wp:inline distT="0" distB="0" distL="0" distR="0" wp14:anchorId="197152D2" wp14:editId="2B82FD69">
             <wp:extent cx="4763165" cy="2610214"/>
@@ -1089,7 +1684,7 @@
                     <pic:cNvPicPr/>
                   </pic:nvPicPr>
                   <pic:blipFill>
-                    <a:blip r:embed="rId14"/>
+                    <a:blip r:embed="rId16"/>
                     <a:stretch>
                       <a:fillRect/>
                     </a:stretch>
@@ -1110,18 +1705,19 @@
         </w:drawing>
       </w:r>
     </w:p>
+    <w:p/>
+    <w:p/>
     <w:p>
       <w:pPr>
         <w:pStyle w:val="Heading1"/>
       </w:pPr>
-      <w:bookmarkStart w:id="2" w:name="_How_to_Find"/>
-      <w:bookmarkStart w:id="3" w:name="_Toc187675592"/>
-      <w:bookmarkEnd w:id="2"/>
-      <w:r>
-        <w:lastRenderedPageBreak/>
+      <w:bookmarkStart w:id="5" w:name="_How_to_Find"/>
+      <w:bookmarkStart w:id="6" w:name="_Toc187745250"/>
+      <w:bookmarkEnd w:id="5"/>
+      <w:r>
         <w:t>How to Find Ngons</w:t>
       </w:r>
-      <w:bookmarkEnd w:id="3"/>
+      <w:bookmarkEnd w:id="6"/>
     </w:p>
     <w:p>
       <w:r>
@@ -1157,7 +1753,7 @@
                     <pic:cNvPicPr/>
                   </pic:nvPicPr>
                   <pic:blipFill>
-                    <a:blip r:embed="rId15"/>
+                    <a:blip r:embed="rId17"/>
                     <a:stretch>
                       <a:fillRect/>
                     </a:stretch>
@@ -1217,7 +1813,17 @@
         <w:t xml:space="preserve"> above the viewport.</w:t>
       </w:r>
       <w:r>
-        <w:t xml:space="preserve"> Go to Face Mode for this.</w:t>
+        <w:t xml:space="preserve"> Go to </w:t>
+      </w:r>
+      <w:r>
+        <w:rPr>
+          <w:rStyle w:val="BlueBoldenChar"/>
+          <w:rFonts w:eastAsiaTheme="minorHAnsi"/>
+        </w:rPr>
+        <w:t>Face</w:t>
+      </w:r>
+      <w:r>
+        <w:t xml:space="preserve"> Mode for this.</w:t>
       </w:r>
     </w:p>
     <w:p>
@@ -1225,6 +1831,7 @@
         <w:rPr>
           <w:noProof/>
         </w:rPr>
+        <w:lastRenderedPageBreak/>
         <w:drawing>
           <wp:inline distT="0" distB="0" distL="0" distR="0" wp14:anchorId="2DC2CB17" wp14:editId="031A1B96">
             <wp:extent cx="4914901" cy="1683077"/>
@@ -1241,7 +1848,7 @@
                     <pic:cNvPicPr/>
                   </pic:nvPicPr>
                   <pic:blipFill>
-                    <a:blip r:embed="rId16"/>
+                    <a:blip r:embed="rId18"/>
                     <a:stretch>
                       <a:fillRect/>
                     </a:stretch>
@@ -1262,17 +1869,62 @@
         </w:drawing>
       </w:r>
     </w:p>
+    <w:p/>
+    <w:p>
+      <w:r>
+        <w:t xml:space="preserve">Go to the </w:t>
+      </w:r>
+      <w:r>
+        <w:rPr>
+          <w:rStyle w:val="BlueBoldenChar"/>
+          <w:rFonts w:eastAsiaTheme="minorHAnsi"/>
+        </w:rPr>
+        <w:t>Sub Menu</w:t>
+      </w:r>
+      <w:r>
+        <w:t xml:space="preserve"> and find the </w:t>
+      </w:r>
+      <w:r>
+        <w:rPr>
+          <w:rStyle w:val="BlueBoldenChar"/>
+          <w:rFonts w:eastAsiaTheme="minorHAnsi"/>
+        </w:rPr>
+        <w:t>Select</w:t>
+      </w:r>
+      <w:r>
+        <w:t xml:space="preserve"> option, then go down to </w:t>
+      </w:r>
+      <w:r>
+        <w:rPr>
+          <w:rStyle w:val="BlueBoldenChar"/>
+          <w:rFonts w:eastAsiaTheme="minorHAnsi"/>
+        </w:rPr>
+        <w:t>Select All by Trait</w:t>
+      </w:r>
+      <w:r>
+        <w:t xml:space="preserve">, and choose </w:t>
+      </w:r>
+      <w:r>
+        <w:rPr>
+          <w:rStyle w:val="BlueBoldenChar"/>
+          <w:rFonts w:eastAsiaTheme="minorHAnsi"/>
+        </w:rPr>
+        <w:t>Faces by Sides</w:t>
+      </w:r>
+      <w:r>
+        <w:t>.</w:t>
+      </w:r>
+    </w:p>
     <w:p>
       <w:r>
         <w:rPr>
           <w:noProof/>
         </w:rPr>
-        <w:lastRenderedPageBreak/>
         <w:drawing>
-          <wp:inline distT="0" distB="0" distL="0" distR="0" wp14:anchorId="16999ED4" wp14:editId="2FA0C768">
-            <wp:extent cx="5010150" cy="3403797"/>
-            <wp:effectExtent l="0" t="0" r="0" b="6350"/>
-            <wp:docPr id="1376803122" name="Picture 1"/>
+          <wp:inline distT="0" distB="0" distL="0" distR="0" wp14:anchorId="3F79F8D6" wp14:editId="454C1125">
+            <wp:extent cx="5029902" cy="3286584"/>
+            <wp:effectExtent l="0" t="0" r="0" b="9525"/>
+            <wp:docPr id="1301920368" name="Picture 1"/>
             <wp:cNvGraphicFramePr>
               <a:graphicFrameLocks xmlns:a="http://schemas.openxmlformats.org/drawingml/2006/main" noChangeAspect="1"/>
             </wp:cNvGraphicFramePr>
@@ -1280,138 +1932,7 @@
               <a:graphicData uri="http://schemas.openxmlformats.org/drawingml/2006/picture">
                 <pic:pic xmlns:pic="http://schemas.openxmlformats.org/drawingml/2006/picture">
                   <pic:nvPicPr>
-                    <pic:cNvPr id="1376803122" name=""/>
-                    <pic:cNvPicPr/>
-                  </pic:nvPicPr>
-                  <pic:blipFill>
-                    <a:blip r:embed="rId17"/>
-                    <a:stretch>
-                      <a:fillRect/>
-                    </a:stretch>
-                  </pic:blipFill>
-                  <pic:spPr>
-                    <a:xfrm>
-                      <a:off x="0" y="0"/>
-                      <a:ext cx="5014913" cy="3407033"/>
-                    </a:xfrm>
-                    <a:prstGeom prst="rect">
-                      <a:avLst/>
-                    </a:prstGeom>
-                  </pic:spPr>
-                </pic:pic>
-              </a:graphicData>
-            </a:graphic>
-          </wp:inline>
-        </w:drawing>
-      </w:r>
-    </w:p>
-    <w:p>
-      <w:pPr>
-        <w:rPr>
-          <w:rStyle w:val="BlueBoldenChar"/>
-          <w:rFonts w:eastAsiaTheme="minorHAnsi"/>
-        </w:rPr>
-      </w:pPr>
-      <w:r>
-        <w:t xml:space="preserve">At the bottom of the screen, you will see the </w:t>
-      </w:r>
-      <w:r>
-        <w:rPr>
-          <w:rStyle w:val="BlueBoldenChar"/>
-          <w:rFonts w:eastAsiaTheme="minorHAnsi"/>
-        </w:rPr>
-        <w:t>Last Operation</w:t>
-      </w:r>
-      <w:r>
-        <w:t xml:space="preserve"> dialog box. It should default to </w:t>
-      </w:r>
-      <w:r>
-        <w:rPr>
-          <w:rStyle w:val="BlueBoldenChar"/>
-          <w:rFonts w:eastAsiaTheme="minorHAnsi"/>
-        </w:rPr>
-        <w:t xml:space="preserve">Equal </w:t>
-      </w:r>
-    </w:p>
-    <w:p>
-      <w:r>
-        <w:rPr>
-          <w:rStyle w:val="BlueBoldenChar"/>
-          <w:rFonts w:eastAsiaTheme="minorHAnsi"/>
-        </w:rPr>
-        <w:t>To</w:t>
-      </w:r>
-      <w:r>
-        <w:t>.</w:t>
-      </w:r>
-    </w:p>
-    <w:p>
-      <w:r>
-        <w:rPr>
-          <w:noProof/>
-        </w:rPr>
-        <w:drawing>
-          <wp:inline distT="0" distB="0" distL="0" distR="0" wp14:anchorId="269E0B51" wp14:editId="3BCA0372">
-            <wp:extent cx="2552700" cy="1238810"/>
-            <wp:effectExtent l="0" t="0" r="0" b="0"/>
-            <wp:docPr id="1756767782" name="Picture 1"/>
-            <wp:cNvGraphicFramePr>
-              <a:graphicFrameLocks xmlns:a="http://schemas.openxmlformats.org/drawingml/2006/main" noChangeAspect="1"/>
-            </wp:cNvGraphicFramePr>
-            <a:graphic xmlns:a="http://schemas.openxmlformats.org/drawingml/2006/main">
-              <a:graphicData uri="http://schemas.openxmlformats.org/drawingml/2006/picture">
-                <pic:pic xmlns:pic="http://schemas.openxmlformats.org/drawingml/2006/picture">
-                  <pic:nvPicPr>
-                    <pic:cNvPr id="1756767782" name=""/>
-                    <pic:cNvPicPr/>
-                  </pic:nvPicPr>
-                  <pic:blipFill>
-                    <a:blip r:embed="rId18"/>
-                    <a:stretch>
-                      <a:fillRect/>
-                    </a:stretch>
-                  </pic:blipFill>
-                  <pic:spPr>
-                    <a:xfrm>
-                      <a:off x="0" y="0"/>
-                      <a:ext cx="2558489" cy="1241619"/>
-                    </a:xfrm>
-                    <a:prstGeom prst="rect">
-                      <a:avLst/>
-                    </a:prstGeom>
-                  </pic:spPr>
-                </pic:pic>
-              </a:graphicData>
-            </a:graphic>
-          </wp:inline>
-        </w:drawing>
-      </w:r>
-    </w:p>
-    <w:p>
-      <w:r>
-        <w:t>You have all of this option now to choose from. But if it is set up to select equal to 4 (the default option), it will select all of the quads. The surfaces that are left unselected will be your Ngons.</w:t>
-      </w:r>
-    </w:p>
-    <w:p/>
-    <w:p>
-      <w:r>
-        <w:rPr>
-          <w:noProof/>
-        </w:rPr>
-        <w:lastRenderedPageBreak/>
-        <w:drawing>
-          <wp:inline distT="0" distB="0" distL="0" distR="0" wp14:anchorId="26293BB9" wp14:editId="552C0F28">
-            <wp:extent cx="3448050" cy="1943867"/>
-            <wp:effectExtent l="0" t="0" r="0" b="0"/>
-            <wp:docPr id="265259861" name="Picture 1"/>
-            <wp:cNvGraphicFramePr>
-              <a:graphicFrameLocks xmlns:a="http://schemas.openxmlformats.org/drawingml/2006/main" noChangeAspect="1"/>
-            </wp:cNvGraphicFramePr>
-            <a:graphic xmlns:a="http://schemas.openxmlformats.org/drawingml/2006/main">
-              <a:graphicData uri="http://schemas.openxmlformats.org/drawingml/2006/picture">
-                <pic:pic xmlns:pic="http://schemas.openxmlformats.org/drawingml/2006/picture">
-                  <pic:nvPicPr>
-                    <pic:cNvPr id="265259861" name=""/>
+                    <pic:cNvPr id="1301920368" name=""/>
                     <pic:cNvPicPr/>
                   </pic:nvPicPr>
                   <pic:blipFill>
@@ -1423,7 +1944,7 @@
                   <pic:spPr>
                     <a:xfrm>
                       <a:off x="0" y="0"/>
-                      <a:ext cx="3454660" cy="1947593"/>
+                      <a:ext cx="5029902" cy="3286584"/>
                     </a:xfrm>
                     <a:prstGeom prst="rect">
                       <a:avLst/>
@@ -1436,6 +1957,133 @@
         </w:drawing>
       </w:r>
     </w:p>
+    <w:p>
+      <w:r>
+        <w:t xml:space="preserve">At the bottom of the screen, you will see the </w:t>
+      </w:r>
+      <w:r>
+        <w:rPr>
+          <w:rStyle w:val="BlueBoldenChar"/>
+          <w:rFonts w:eastAsiaTheme="minorHAnsi"/>
+        </w:rPr>
+        <w:t>Last Operation</w:t>
+      </w:r>
+      <w:r>
+        <w:t xml:space="preserve"> dialog box. </w:t>
+      </w:r>
+      <w:r>
+        <w:rPr>
+          <w:rStyle w:val="BlueBoldenChar"/>
+          <w:rFonts w:eastAsiaTheme="minorHAnsi"/>
+        </w:rPr>
+        <w:t>Type</w:t>
+      </w:r>
+      <w:r>
+        <w:t xml:space="preserve"> </w:t>
+      </w:r>
+      <w:r>
+        <w:t xml:space="preserve">should default to </w:t>
+      </w:r>
+      <w:r>
+        <w:rPr>
+          <w:rStyle w:val="BlueBoldenChar"/>
+          <w:rFonts w:eastAsiaTheme="minorHAnsi"/>
+        </w:rPr>
+        <w:t>Equal To</w:t>
+      </w:r>
+      <w:r>
+        <w:t>.</w:t>
+      </w:r>
+    </w:p>
+    <w:p>
+      <w:pPr>
+        <w:rPr>
+          <w:rFonts w:ascii="Times New Roman" w:hAnsi="Times New Roman" w:cs="Times New Roman"/>
+          <w:b/>
+          <w:bCs/>
+          <w:color w:val="0000FF"/>
+          <w:sz w:val="24"/>
+          <w:szCs w:val="24"/>
+        </w:rPr>
+      </w:pPr>
+    </w:p>
+    <w:p>
+      <w:r>
+        <w:rPr>
+          <w:noProof/>
+        </w:rPr>
+        <w:lastRenderedPageBreak/>
+        <w:drawing>
+          <wp:inline distT="0" distB="0" distL="0" distR="0" wp14:anchorId="4E8D2FAA" wp14:editId="196A7E94">
+            <wp:extent cx="5896798" cy="1428949"/>
+            <wp:effectExtent l="0" t="0" r="8890" b="0"/>
+            <wp:docPr id="1386501708" name="Picture 1"/>
+            <wp:cNvGraphicFramePr>
+              <a:graphicFrameLocks xmlns:a="http://schemas.openxmlformats.org/drawingml/2006/main" noChangeAspect="1"/>
+            </wp:cNvGraphicFramePr>
+            <a:graphic xmlns:a="http://schemas.openxmlformats.org/drawingml/2006/main">
+              <a:graphicData uri="http://schemas.openxmlformats.org/drawingml/2006/picture">
+                <pic:pic xmlns:pic="http://schemas.openxmlformats.org/drawingml/2006/picture">
+                  <pic:nvPicPr>
+                    <pic:cNvPr id="1386501708" name=""/>
+                    <pic:cNvPicPr/>
+                  </pic:nvPicPr>
+                  <pic:blipFill>
+                    <a:blip r:embed="rId20"/>
+                    <a:stretch>
+                      <a:fillRect/>
+                    </a:stretch>
+                  </pic:blipFill>
+                  <pic:spPr>
+                    <a:xfrm>
+                      <a:off x="0" y="0"/>
+                      <a:ext cx="5896798" cy="1428949"/>
+                    </a:xfrm>
+                    <a:prstGeom prst="rect">
+                      <a:avLst/>
+                    </a:prstGeom>
+                  </pic:spPr>
+                </pic:pic>
+              </a:graphicData>
+            </a:graphic>
+          </wp:inline>
+        </w:drawing>
+      </w:r>
+    </w:p>
+    <w:p/>
+    <w:p/>
+    <w:p>
+      <w:r>
+        <w:t xml:space="preserve">You have </w:t>
+      </w:r>
+      <w:r>
+        <w:t>a few options to</w:t>
+      </w:r>
+      <w:r>
+        <w:t xml:space="preserve"> choose from. But if it is set up to select </w:t>
+      </w:r>
+      <w:r>
+        <w:rPr>
+          <w:rStyle w:val="BlueBoldenChar"/>
+          <w:rFonts w:eastAsiaTheme="minorHAnsi"/>
+        </w:rPr>
+        <w:t>Equal To 4</w:t>
+      </w:r>
+      <w:r>
+        <w:t xml:space="preserve"> </w:t>
+      </w:r>
+      <w:r>
+        <w:t>(the default option)</w:t>
+      </w:r>
+      <w:r>
+        <w:t>. This way it will</w:t>
+      </w:r>
+      <w:r>
+        <w:t xml:space="preserve"> select all of the quads. The surfaces that are left unselected will be your Ngons.</w:t>
+      </w:r>
+    </w:p>
+    <w:p/>
+    <w:p/>
     <w:p>
       <w:r>
         <w:t>Notice that the top and bottom surfaces are also not selected as quads. This is because they are not.</w:t>
@@ -1462,7 +2110,7 @@
                     <pic:cNvPicPr/>
                   </pic:nvPicPr>
                   <pic:blipFill>
-                    <a:blip r:embed="rId20"/>
+                    <a:blip r:embed="rId21"/>
                     <a:stretch>
                       <a:fillRect/>
                     </a:stretch>
@@ -1486,6 +2134,7 @@
     <w:p/>
     <w:p>
       <w:r>
+        <w:lastRenderedPageBreak/>
         <w:t>You can go into your vertex mode to see why these faces could not be accepted as quads. Because of your knife cut, you have created an additional edge, which you can see by having an extra vertex in the center of the top and bottom edge of this sliced face.</w:t>
       </w:r>
     </w:p>
@@ -1495,7 +2144,6 @@
         <w:rPr>
           <w:noProof/>
         </w:rPr>
-        <w:lastRenderedPageBreak/>
         <w:drawing>
           <wp:inline distT="0" distB="0" distL="0" distR="0" wp14:anchorId="182A5DBB" wp14:editId="2C5A8F73">
             <wp:extent cx="5887272" cy="3143689"/>
@@ -1512,7 +2160,7 @@
                     <pic:cNvPicPr/>
                   </pic:nvPicPr>
                   <pic:blipFill>
-                    <a:blip r:embed="rId21"/>
+                    <a:blip r:embed="rId22"/>
                     <a:stretch>
                       <a:fillRect/>
                     </a:stretch>
@@ -1544,11 +2192,11 @@
       <w:pPr>
         <w:pStyle w:val="Heading1"/>
       </w:pPr>
-      <w:bookmarkStart w:id="4" w:name="_Toc187675593"/>
+      <w:bookmarkStart w:id="7" w:name="_Toc187745251"/>
       <w:r>
         <w:t>Turn Ngons to Quads</w:t>
       </w:r>
-      <w:bookmarkEnd w:id="4"/>
+      <w:bookmarkEnd w:id="7"/>
     </w:p>
     <w:p>
       <w:pPr>
@@ -1557,7 +2205,19 @@
         </w:tabs>
       </w:pPr>
       <w:r>
-        <w:t>Ngons are good enough to go for the most part unless you are having shading issues. Then you might want to try and turn your Ngons first to Triangles, and then to Quads.</w:t>
+        <w:t xml:space="preserve">Ngons </w:t>
+      </w:r>
+      <w:r>
+        <w:t>can additionally be a problem with shading on your object, when you go into Render mode</w:t>
+      </w:r>
+      <w:r>
+        <w:t xml:space="preserve">. </w:t>
+      </w:r>
+      <w:r>
+        <w:t xml:space="preserve">So, </w:t>
+      </w:r>
+      <w:r>
+        <w:t>you might want to try and turn your Ngons first to Triangles, and then to Quads.</w:t>
       </w:r>
     </w:p>
     <w:p>
@@ -1606,7 +2266,7 @@
                     <pic:cNvPicPr/>
                   </pic:nvPicPr>
                   <pic:blipFill>
-                    <a:blip r:embed="rId22"/>
+                    <a:blip r:embed="rId23"/>
                     <a:stretch>
                       <a:fillRect/>
                     </a:stretch>
@@ -1682,7 +2342,7 @@
                     <pic:cNvPicPr/>
                   </pic:nvPicPr>
                   <pic:blipFill>
-                    <a:blip r:embed="rId23"/>
+                    <a:blip r:embed="rId24"/>
                     <a:stretch>
                       <a:fillRect/>
                     </a:stretch>
@@ -1707,11 +2367,11 @@
       <w:pPr>
         <w:pStyle w:val="Heading1"/>
       </w:pPr>
-      <w:bookmarkStart w:id="5" w:name="_Toc187675594"/>
+      <w:bookmarkStart w:id="8" w:name="_Toc187745252"/>
       <w:r>
         <w:t>Inverse Selection</w:t>
       </w:r>
-      <w:bookmarkEnd w:id="5"/>
+      <w:bookmarkEnd w:id="8"/>
     </w:p>
     <w:p>
       <w:pPr>
@@ -1759,7 +2419,7 @@
                     <pic:cNvPicPr/>
                   </pic:nvPicPr>
                   <pic:blipFill>
-                    <a:blip r:embed="rId24"/>
+                    <a:blip r:embed="rId25"/>
                     <a:stretch>
                       <a:fillRect/>
                     </a:stretch>
@@ -1854,7 +2514,7 @@
                     <pic:cNvPicPr/>
                   </pic:nvPicPr>
                   <pic:blipFill>
-                    <a:blip r:embed="rId25"/>
+                    <a:blip r:embed="rId26"/>
                     <a:stretch>
                       <a:fillRect/>
                     </a:stretch>
@@ -1911,7 +2571,7 @@
                     <pic:cNvPicPr/>
                   </pic:nvPicPr>
                   <pic:blipFill>
-                    <a:blip r:embed="rId26"/>
+                    <a:blip r:embed="rId27"/>
                     <a:stretch>
                       <a:fillRect/>
                     </a:stretch>
@@ -1989,7 +2649,7 @@
                     <pic:cNvPicPr/>
                   </pic:nvPicPr>
                   <pic:blipFill>
-                    <a:blip r:embed="rId27"/>
+                    <a:blip r:embed="rId28"/>
                     <a:stretch>
                       <a:fillRect/>
                     </a:stretch>
@@ -2046,7 +2706,7 @@
                     <pic:cNvPicPr/>
                   </pic:nvPicPr>
                   <pic:blipFill>
-                    <a:blip r:embed="rId28"/>
+                    <a:blip r:embed="rId29"/>
                     <a:stretch>
                       <a:fillRect/>
                     </a:stretch>
@@ -2074,7 +2734,13 @@
         </w:tabs>
       </w:pPr>
       <w:r>
-        <w:t>You can fine tune things from this point. Since it will not be perfect.</w:t>
+        <w:t xml:space="preserve">You can fine tune things from this point. Since it </w:t>
+      </w:r>
+      <w:r>
+        <w:t>still might not</w:t>
+      </w:r>
+      <w:r>
+        <w:t xml:space="preserve"> be perfect.</w:t>
       </w:r>
     </w:p>
     <w:p>
@@ -2103,7 +2769,7 @@
                     <pic:cNvPicPr/>
                   </pic:nvPicPr>
                   <pic:blipFill>
-                    <a:blip r:embed="rId29"/>
+                    <a:blip r:embed="rId30"/>
                     <a:stretch>
                       <a:fillRect/>
                     </a:stretch>
@@ -2171,7 +2837,7 @@
                     <pic:cNvPicPr/>
                   </pic:nvPicPr>
                   <pic:blipFill>
-                    <a:blip r:embed="rId30"/>
+                    <a:blip r:embed="rId31"/>
                     <a:stretch>
                       <a:fillRect/>
                     </a:stretch>
@@ -2235,7 +2901,7 @@
                     <pic:cNvPicPr/>
                   </pic:nvPicPr>
                   <pic:blipFill>
-                    <a:blip r:embed="rId31"/>
+                    <a:blip r:embed="rId32"/>
                     <a:stretch>
                       <a:fillRect/>
                     </a:stretch>
@@ -2263,7 +2929,24 @@
         </w:tabs>
       </w:pPr>
       <w:r>
-        <w:t>Right click on that edge and choose to dissolve Edges from the context menu at the bottom of the list.</w:t>
+        <w:t xml:space="preserve">Right click on that edge and choose to </w:t>
+      </w:r>
+      <w:r>
+        <w:rPr>
+          <w:rStyle w:val="BlueBoldenChar"/>
+          <w:rFonts w:eastAsiaTheme="minorHAnsi"/>
+        </w:rPr>
+        <w:t xml:space="preserve">Dissolve </w:t>
+      </w:r>
+      <w:r>
+        <w:rPr>
+          <w:rStyle w:val="BlueBoldenChar"/>
+          <w:rFonts w:eastAsiaTheme="minorHAnsi"/>
+        </w:rPr>
+        <w:t>Edges</w:t>
+      </w:r>
+      <w:r>
+        <w:t xml:space="preserve"> from the context menu at the bottom of the list.</w:t>
       </w:r>
     </w:p>
     <w:p>
@@ -2292,7 +2975,7 @@
                     <pic:cNvPicPr/>
                   </pic:nvPicPr>
                   <pic:blipFill>
-                    <a:blip r:embed="rId32"/>
+                    <a:blip r:embed="rId33"/>
                     <a:stretch>
                       <a:fillRect/>
                     </a:stretch>
@@ -2347,7 +3030,7 @@
                     <pic:cNvPicPr/>
                   </pic:nvPicPr>
                   <pic:blipFill>
-                    <a:blip r:embed="rId33"/>
+                    <a:blip r:embed="rId34"/>
                     <a:stretch>
                       <a:fillRect/>
                     </a:stretch>
@@ -2377,7 +3060,7 @@
       <w:r>
         <w:t xml:space="preserve">But when </w:t>
       </w:r>
-      <w:bookmarkStart w:id="6" w:name="_Hlk187668032"/>
+      <w:bookmarkStart w:id="9" w:name="_Hlk187668032"/>
       <w:r>
         <w:t xml:space="preserve">you run your </w:t>
       </w:r>
@@ -2390,9 +3073,12 @@
         </w:r>
       </w:hyperlink>
       <w:r>
-        <w:t>, you will still see a problem</w:t>
-      </w:r>
-      <w:bookmarkEnd w:id="6"/>
+        <w:t xml:space="preserve"> now,</w:t>
+      </w:r>
+      <w:r>
+        <w:t xml:space="preserve"> you will still see a problem</w:t>
+      </w:r>
+      <w:bookmarkEnd w:id="9"/>
     </w:p>
     <w:p>
       <w:pPr>
@@ -2420,7 +3106,7 @@
                     <pic:cNvPicPr/>
                   </pic:nvPicPr>
                   <pic:blipFill>
-                    <a:blip r:embed="rId34"/>
+                    <a:blip r:embed="rId35"/>
                     <a:stretch>
                       <a:fillRect/>
                     </a:stretch>
@@ -2445,12 +3131,12 @@
       <w:pPr>
         <w:pStyle w:val="Heading1"/>
       </w:pPr>
-      <w:bookmarkStart w:id="7" w:name="_Toc187675595"/>
+      <w:bookmarkStart w:id="10" w:name="_Toc187745253"/>
       <w:r>
         <w:lastRenderedPageBreak/>
         <w:t>Cleanup</w:t>
       </w:r>
-      <w:bookmarkEnd w:id="7"/>
+      <w:bookmarkEnd w:id="10"/>
     </w:p>
     <w:p>
       <w:pPr>
@@ -2514,7 +3200,7 @@
                     <pic:cNvPicPr/>
                   </pic:nvPicPr>
                   <pic:blipFill>
-                    <a:blip r:embed="rId35"/>
+                    <a:blip r:embed="rId36"/>
                     <a:stretch>
                       <a:fillRect/>
                     </a:stretch>
@@ -2581,7 +3267,7 @@
                     <pic:cNvPicPr/>
                   </pic:nvPicPr>
                   <pic:blipFill>
-                    <a:blip r:embed="rId36"/>
+                    <a:blip r:embed="rId37"/>
                     <a:stretch>
                       <a:fillRect/>
                     </a:stretch>
@@ -2614,10 +3300,10 @@
         </w:rPr>
         <w:lastRenderedPageBreak/>
         <w:drawing>
-          <wp:inline distT="0" distB="0" distL="0" distR="0" wp14:anchorId="6427C0F9" wp14:editId="6422F72F">
-            <wp:extent cx="4610743" cy="4991797"/>
-            <wp:effectExtent l="0" t="0" r="0" b="0"/>
-            <wp:docPr id="232726481" name="Picture 1"/>
+          <wp:inline distT="0" distB="0" distL="0" distR="0" wp14:anchorId="6CC642CD" wp14:editId="0CFD9B60">
+            <wp:extent cx="4582164" cy="5029902"/>
+            <wp:effectExtent l="0" t="0" r="8890" b="0"/>
+            <wp:docPr id="315852441" name="Picture 1"/>
             <wp:cNvGraphicFramePr>
               <a:graphicFrameLocks xmlns:a="http://schemas.openxmlformats.org/drawingml/2006/main" noChangeAspect="1"/>
             </wp:cNvGraphicFramePr>
@@ -2625,11 +3311,11 @@
               <a:graphicData uri="http://schemas.openxmlformats.org/drawingml/2006/picture">
                 <pic:pic xmlns:pic="http://schemas.openxmlformats.org/drawingml/2006/picture">
                   <pic:nvPicPr>
-                    <pic:cNvPr id="232726481" name=""/>
+                    <pic:cNvPr id="315852441" name=""/>
                     <pic:cNvPicPr/>
                   </pic:nvPicPr>
                   <pic:blipFill>
-                    <a:blip r:embed="rId37"/>
+                    <a:blip r:embed="rId38"/>
                     <a:stretch>
                       <a:fillRect/>
                     </a:stretch>
@@ -2637,7 +3323,7 @@
                   <pic:spPr>
                     <a:xfrm>
                       <a:off x="0" y="0"/>
-                      <a:ext cx="4610743" cy="4991797"/>
+                      <a:ext cx="4582164" cy="5029902"/>
                     </a:xfrm>
                     <a:prstGeom prst="rect">
                       <a:avLst/>
@@ -2698,7 +3384,7 @@
                     <pic:cNvPicPr/>
                   </pic:nvPicPr>
                   <pic:blipFill>
-                    <a:blip r:embed="rId38">
+                    <a:blip r:embed="rId39">
                       <a:extLst>
                         <a:ext uri="{28A0092B-C50C-407E-A947-70E740481C1C}">
                           <a14:useLocalDpi xmlns:a14="http://schemas.microsoft.com/office/drawing/2010/main" val="0"/>
@@ -2736,15 +3422,41 @@
       <w:pPr>
         <w:pStyle w:val="Heading1"/>
       </w:pPr>
-      <w:bookmarkStart w:id="8" w:name="_Toc187675596"/>
-      <w:r>
-        <w:t>Changing a Triangle to a Quad</w:t>
-      </w:r>
-      <w:bookmarkEnd w:id="8"/>
-    </w:p>
-    <w:p>
-      <w:r>
-        <w:t xml:space="preserve">Start with your cube in Object mode. </w:t>
+      <w:bookmarkStart w:id="11" w:name="_Toc187745254"/>
+      <w:r>
+        <w:t xml:space="preserve">How To Create </w:t>
+      </w:r>
+      <w:r>
+        <w:t>a</w:t>
+      </w:r>
+      <w:r>
+        <w:t xml:space="preserve"> Shape </w:t>
+      </w:r>
+      <w:r>
+        <w:t>f</w:t>
+      </w:r>
+      <w:r>
+        <w:t xml:space="preserve">rom </w:t>
+      </w:r>
+      <w:r>
+        <w:t xml:space="preserve">a </w:t>
+      </w:r>
+      <w:r>
+        <w:t>Single Vertex</w:t>
+      </w:r>
+      <w:bookmarkEnd w:id="11"/>
+    </w:p>
+    <w:p>
+      <w:bookmarkStart w:id="12" w:name="_Changing_a_Triangle"/>
+      <w:bookmarkEnd w:id="12"/>
+      <w:r>
+        <w:t xml:space="preserve">Start with your </w:t>
+      </w:r>
+      <w:r>
+        <w:t xml:space="preserve">default </w:t>
+      </w:r>
+      <w:r>
+        <w:t xml:space="preserve">cube in Object mode. </w:t>
       </w:r>
     </w:p>
     <w:p>
@@ -2769,7 +3481,7 @@
                     <pic:cNvPicPr/>
                   </pic:nvPicPr>
                   <pic:blipFill>
-                    <a:blip r:embed="rId39"/>
+                    <a:blip r:embed="rId40"/>
                     <a:stretch>
                       <a:fillRect/>
                     </a:stretch>
@@ -2792,7 +3504,17 @@
     </w:p>
     <w:p>
       <w:r>
-        <w:t>Take that into Edit mode</w:t>
+        <w:t xml:space="preserve">Take that into </w:t>
+      </w:r>
+      <w:r>
+        <w:rPr>
+          <w:rStyle w:val="BlueBoldenChar"/>
+          <w:rFonts w:eastAsiaTheme="minorHAnsi"/>
+        </w:rPr>
+        <w:t>Edit</w:t>
+      </w:r>
+      <w:r>
+        <w:t xml:space="preserve"> mode</w:t>
       </w:r>
     </w:p>
     <w:p>
@@ -2816,7 +3538,7 @@
                     <pic:cNvPicPr/>
                   </pic:nvPicPr>
                   <pic:blipFill>
-                    <a:blip r:embed="rId40"/>
+                    <a:blip r:embed="rId41"/>
                     <a:stretch>
                       <a:fillRect/>
                     </a:stretch>
@@ -2849,7 +3571,17 @@
         <w:t>7</w:t>
       </w:r>
       <w:r>
-        <w:t xml:space="preserve"> and go into top view</w:t>
+        <w:t xml:space="preserve"> and go into </w:t>
+      </w:r>
+      <w:r>
+        <w:rPr>
+          <w:rStyle w:val="BlueBoldenChar"/>
+          <w:rFonts w:eastAsiaTheme="minorHAnsi"/>
+        </w:rPr>
+        <w:t>Top</w:t>
+      </w:r>
+      <w:r>
+        <w:t xml:space="preserve"> view</w:t>
       </w:r>
     </w:p>
     <w:p>
@@ -2873,7 +3605,7 @@
                     <pic:cNvPicPr/>
                   </pic:nvPicPr>
                   <pic:blipFill>
-                    <a:blip r:embed="rId41"/>
+                    <a:blip r:embed="rId42"/>
                     <a:stretch>
                       <a:fillRect/>
                     </a:stretch>
@@ -2951,7 +3683,7 @@
                     <pic:cNvPicPr/>
                   </pic:nvPicPr>
                   <pic:blipFill>
-                    <a:blip r:embed="rId42"/>
+                    <a:blip r:embed="rId43"/>
                     <a:stretch>
                       <a:fillRect/>
                     </a:stretch>
@@ -2998,7 +3730,7 @@
                     <pic:cNvPicPr/>
                   </pic:nvPicPr>
                   <pic:blipFill>
-                    <a:blip r:embed="rId43"/>
+                    <a:blip r:embed="rId44"/>
                     <a:stretch>
                       <a:fillRect/>
                     </a:stretch>
@@ -3023,11 +3755,14 @@
       <w:pPr>
         <w:pStyle w:val="Heading1"/>
       </w:pPr>
-      <w:bookmarkStart w:id="9" w:name="_Toc187675597"/>
+      <w:bookmarkStart w:id="13" w:name="_Toc187745255"/>
       <w:r>
         <w:t>To Fill</w:t>
       </w:r>
-      <w:bookmarkEnd w:id="9"/>
+      <w:r>
+        <w:t xml:space="preserve"> a Shape that You Created</w:t>
+      </w:r>
+      <w:bookmarkEnd w:id="13"/>
     </w:p>
     <w:p>
       <w:r>
@@ -3082,7 +3817,7 @@
                     <pic:cNvPicPr/>
                   </pic:nvPicPr>
                   <pic:blipFill>
-                    <a:blip r:embed="rId44"/>
+                    <a:blip r:embed="rId45"/>
                     <a:stretch>
                       <a:fillRect/>
                     </a:stretch>
@@ -3103,12 +3838,35 @@
         </w:drawing>
       </w:r>
     </w:p>
+    <w:p/>
+    <w:p>
+      <w:pPr>
+        <w:pStyle w:val="Heading1"/>
+      </w:pPr>
+      <w:bookmarkStart w:id="14" w:name="_Toc187745256"/>
+      <w:r>
+        <w:t>Checking to See if your Object is Right- side Up</w:t>
+      </w:r>
+      <w:bookmarkEnd w:id="14"/>
+    </w:p>
     <w:p>
       <w:r>
         <w:t>Sometimes they come in backwards. So, you want the blue side facing up</w:t>
       </w:r>
       <w:r>
-        <w:t>. That is the front or outside, and the red is the bottom or inside of an object.</w:t>
+        <w:t xml:space="preserve">. </w:t>
+      </w:r>
+      <w:r>
+        <w:t>Blue</w:t>
+      </w:r>
+      <w:r>
+        <w:t xml:space="preserve"> is the front or outside, and the red</w:t>
+      </w:r>
+      <w:r>
+        <w:t xml:space="preserve"> color on the face,</w:t>
+      </w:r>
+      <w:r>
+        <w:t xml:space="preserve"> is the bottom or inside of an object.</w:t>
       </w:r>
     </w:p>
     <w:p>
@@ -3132,7 +3890,7 @@
                     <pic:cNvPicPr/>
                   </pic:nvPicPr>
                   <pic:blipFill>
-                    <a:blip r:embed="rId45"/>
+                    <a:blip r:embed="rId46"/>
                     <a:stretch>
                       <a:fillRect/>
                     </a:stretch>
@@ -3155,7 +3913,17 @@
     </w:p>
     <w:p>
       <w:r>
-        <w:t>Go to Face Orientation to turn it on or off with the check box</w:t>
+        <w:t xml:space="preserve">Go to </w:t>
+      </w:r>
+      <w:r>
+        <w:rPr>
+          <w:rStyle w:val="BlueBoldenChar"/>
+          <w:rFonts w:eastAsiaTheme="minorHAnsi"/>
+        </w:rPr>
+        <w:t>Face Orientation</w:t>
+      </w:r>
+      <w:r>
+        <w:t xml:space="preserve"> to turn it on or off with the check box</w:t>
       </w:r>
     </w:p>
     <w:p>
@@ -3180,7 +3948,7 @@
                     <pic:cNvPicPr/>
                   </pic:nvPicPr>
                   <pic:blipFill>
-                    <a:blip r:embed="rId46"/>
+                    <a:blip r:embed="rId47"/>
                     <a:stretch>
                       <a:fillRect/>
                     </a:stretch>
@@ -3201,6 +3969,34 @@
         </w:drawing>
       </w:r>
     </w:p>
+    <w:p/>
+    <w:p>
+      <w:r>
+        <w:t xml:space="preserve">Just uncheck that </w:t>
+      </w:r>
+      <w:r>
+        <w:rPr>
+          <w:rStyle w:val="BlueBoldenChar"/>
+          <w:rFonts w:eastAsiaTheme="minorHAnsi"/>
+        </w:rPr>
+        <w:t>Face Orientation</w:t>
+      </w:r>
+      <w:r>
+        <w:t xml:space="preserve"> box, to come out of it.</w:t>
+      </w:r>
+    </w:p>
+    <w:p/>
+    <w:p>
+      <w:pPr>
+        <w:pStyle w:val="Heading1"/>
+      </w:pPr>
+      <w:bookmarkStart w:id="15" w:name="_Toc187745257"/>
+      <w:r>
+        <w:t>Changing a Triangle to a Quad</w:t>
+      </w:r>
+      <w:bookmarkEnd w:id="15"/>
+    </w:p>
+    <w:p/>
     <w:p>
       <w:pPr>
         <w:tabs>
@@ -3208,7 +4004,28 @@
         </w:tabs>
       </w:pPr>
       <w:r>
-        <w:t>Use the Knife tool to make cuts in these types of objects that you create free hand with a single vertex and the extrude tool.</w:t>
+        <w:t>Use the Knife tool to make cuts in these types of objects</w:t>
+      </w:r>
+      <w:r>
+        <w:t>,</w:t>
+      </w:r>
+      <w:r>
+        <w:t xml:space="preserve"> that you create free hand</w:t>
+      </w:r>
+      <w:r>
+        <w:t>,</w:t>
+      </w:r>
+      <w:r>
+        <w:t xml:space="preserve"> with a single vertex and the extrude tool.</w:t>
+      </w:r>
+      <w:r>
+        <w:t xml:space="preserve"> In this way we are able to change a triangle into a Quad (4 </w:t>
+      </w:r>
+      <w:r>
+        <w:t>-</w:t>
+      </w:r>
+      <w:r>
+        <w:t>sided face)</w:t>
       </w:r>
     </w:p>
     <w:p>
@@ -3235,6 +4052,7 @@
         <w:rPr>
           <w:noProof/>
         </w:rPr>
+        <w:lastRenderedPageBreak/>
         <w:drawing>
           <wp:inline distT="0" distB="0" distL="0" distR="0" wp14:anchorId="32D889F2" wp14:editId="3830CBAD">
             <wp:extent cx="3162741" cy="2572109"/>
@@ -3251,7 +4069,7 @@
                     <pic:cNvPicPr/>
                   </pic:nvPicPr>
                   <pic:blipFill>
-                    <a:blip r:embed="rId47"/>
+                    <a:blip r:embed="rId48"/>
                     <a:stretch>
                       <a:fillRect/>
                     </a:stretch>
@@ -3280,11 +4098,10 @@
         </w:tabs>
       </w:pPr>
       <w:r>
-        <w:lastRenderedPageBreak/>
         <w:t>Well, that is about it, on Ngons. So, if you are having an issue with these things, just apply a few of these tricks to keep yourself out of Ngon trouble.</w:t>
       </w:r>
       <w:r>
-        <w:t xml:space="preserve"> Just uncheck that box to come out of it.</w:t>
+        <w:t xml:space="preserve"> </w:t>
       </w:r>
     </w:p>
     <w:p>
@@ -3309,7 +4126,7 @@
       </w:pPr>
     </w:p>
     <w:sectPr>
-      <w:headerReference w:type="default" r:id="rId48"/>
+      <w:headerReference w:type="default" r:id="rId49"/>
       <w:pgSz w:w="12240" w:h="15840"/>
       <w:pgMar w:top="1440" w:right="1440" w:bottom="1440" w:left="1440" w:header="720" w:footer="720" w:gutter="0"/>
       <w:cols w:space="720"/>
@@ -5490,6 +6307,19 @@
       <w:spacing w:after="100"/>
     </w:pPr>
   </w:style>
+  <w:style w:type="paragraph" w:styleId="TOC2">
+    <w:name w:val="toc 2"/>
+    <w:basedOn w:val="Normal"/>
+    <w:next w:val="Normal"/>
+    <w:autoRedefine/>
+    <w:uiPriority w:val="39"/>
+    <w:unhideWhenUsed/>
+    <w:rsid w:val="00BB01D9"/>
+    <w:pPr>
+      <w:spacing w:after="100"/>
+      <w:ind w:left="220"/>
+    </w:pPr>
+  </w:style>
 </w:styles>
 </file>
 

</xml_diff>